<commit_message>
Added in the team name.
</commit_message>
<xml_diff>
--- a/Documentation/Team_Composition_Form.docx
+++ b/Documentation/Team_Composition_Form.docx
@@ -1,17 +1,19 @@
 
 <file path=word/document.xml><?xml version="1.0" encoding="utf-8"?>
-<w:document xmlns:wpc="http://schemas.microsoft.com/office/word/2010/wordprocessingCanvas" xmlns:cx="http://schemas.microsoft.com/office/drawing/2014/chartex" xmlns:cx1="http://schemas.microsoft.com/office/drawing/2015/9/8/chartex" xmlns:mc="http://schemas.openxmlformats.org/markup-compatibility/2006" xmlns:o="urn:schemas-microsoft-com:office:office" xmlns:r="http://schemas.openxmlformats.org/officeDocument/2006/relationships" xmlns:m="http://schemas.openxmlformats.org/officeDocument/2006/math" xmlns:v="urn:schemas-microsoft-com:vml" xmlns:wp14="http://schemas.microsoft.com/office/word/2010/wordprocessingDrawing" xmlns:wp="http://schemas.openxmlformats.org/drawingml/2006/wordprocessingDrawing" xmlns:w10="urn:schemas-microsoft-com:office:word" xmlns:w="http://schemas.openxmlformats.org/wordprocessingml/2006/main" xmlns:w14="http://schemas.microsoft.com/office/word/2010/wordml" xmlns:w15="http://schemas.microsoft.com/office/word/2012/wordml" xmlns:w16se="http://schemas.microsoft.com/office/word/2015/wordml/symex" xmlns:wpg="http://schemas.microsoft.com/office/word/2010/wordprocessingGroup" xmlns:wpi="http://schemas.microsoft.com/office/word/2010/wordprocessingInk" xmlns:wne="http://schemas.microsoft.com/office/word/2006/wordml" xmlns:wps="http://schemas.microsoft.com/office/word/2010/wordprocessingShape" mc:Ignorable="w14 w15 w16se wp14">
+<w:document xmlns:o="urn:schemas-microsoft-com:office:office" xmlns:r="http://schemas.openxmlformats.org/officeDocument/2006/relationships" xmlns:v="urn:schemas-microsoft-com:vml" xmlns:w="http://schemas.openxmlformats.org/wordprocessingml/2006/main" xmlns:w10="urn:schemas-microsoft-com:office:word" xmlns:wp="http://schemas.openxmlformats.org/drawingml/2006/wordprocessingDrawing" xmlns:wps="http://schemas.microsoft.com/office/word/2010/wordprocessingShape" xmlns:wpg="http://schemas.microsoft.com/office/word/2010/wordprocessingGroup" xmlns:mc="http://schemas.openxmlformats.org/markup-compatibility/2006" xmlns:wp14="http://schemas.microsoft.com/office/word/2010/wordprocessingDrawing" xmlns:w14="http://schemas.microsoft.com/office/word/2010/wordml" mc:Ignorable="w14 wp14">
   <w:body>
     <w:p>
       <w:pPr>
+        <w:pStyle w:val="Normal"/>
         <w:rPr>
           <w:rFonts w:ascii="Helvetica" w:hAnsi="Helvetica" w:cs="Helvetica"/>
+          <w:b/>
           <w:b/>
         </w:rPr>
       </w:pPr>
       <w:r>
         <w:rPr>
-          <w:rFonts w:ascii="Helvetica" w:hAnsi="Helvetica" w:cs="Helvetica"/>
+          <w:rFonts w:cs="Helvetica" w:ascii="Helvetica" w:hAnsi="Helvetica"/>
           <w:b/>
         </w:rPr>
         <w:t>SE 329 Team Composition Form, Fall 2016</w:t>
@@ -19,182 +21,136 @@
     </w:p>
     <w:p>
       <w:pPr>
-        <w:autoSpaceDE w:val="0"/>
-        <w:autoSpaceDN w:val="0"/>
-        <w:adjustRightInd w:val="0"/>
-        <w:spacing w:after="0" w:line="240" w:lineRule="auto"/>
+        <w:pStyle w:val="Normal"/>
+        <w:spacing w:lineRule="auto" w:line="240" w:before="0" w:after="0"/>
         <w:rPr>
           <w:rFonts w:ascii="Helvetica" w:hAnsi="Helvetica" w:cs="Helvetica"/>
         </w:rPr>
       </w:pPr>
       <w:r>
         <w:rPr>
-          <w:rFonts w:ascii="Helvetica" w:hAnsi="Helvetica" w:cs="Helvetica"/>
+          <w:rFonts w:cs="Helvetica" w:ascii="Helvetica" w:hAnsi="Helvetica"/>
         </w:rPr>
-        <w:t xml:space="preserve">Complete the form with the team name and the names of the team member(s) taking each role and return to the TA by </w:t>
-      </w:r>
-      <w:r>
-        <w:rPr>
-          <w:rFonts w:ascii="Helvetica" w:hAnsi="Helvetica" w:cs="Helvetica"/>
-        </w:rPr>
-        <w:t>Thursday</w:t>
-      </w:r>
-      <w:r>
-        <w:rPr>
-          <w:rFonts w:ascii="Helvetica" w:hAnsi="Helvetica" w:cs="Helvetica"/>
-        </w:rPr>
-        <w:t xml:space="preserve"> August </w:t>
-      </w:r>
-      <w:r>
-        <w:rPr>
-          <w:rFonts w:ascii="Helvetica" w:hAnsi="Helvetica" w:cs="Helvetica"/>
-        </w:rPr>
-        <w:t>25</w:t>
-      </w:r>
-      <w:r>
-        <w:rPr>
-          <w:rFonts w:ascii="Helvetica" w:hAnsi="Helvetica" w:cs="Helvetica"/>
-        </w:rPr>
-        <w:t>, 2016.</w:t>
+        <w:t>Complete the form with the team name and the names of the team member(s) taking each role and return to the TA by Thursday August 25, 2016.</w:t>
       </w:r>
     </w:p>
     <w:p>
       <w:pPr>
-        <w:rPr>
-          <w:rFonts w:ascii="Helvetica" w:hAnsi="Helvetica" w:cs="Helvetica"/>
-        </w:rPr>
-      </w:pPr>
-    </w:p>
-    <w:p>
-      <w:pPr>
+        <w:pStyle w:val="Normal"/>
         <w:rPr>
           <w:rFonts w:ascii="Helvetica" w:hAnsi="Helvetica" w:cs="Helvetica"/>
         </w:rPr>
       </w:pPr>
       <w:r>
         <w:rPr>
-          <w:rFonts w:ascii="Helvetica" w:hAnsi="Helvetica" w:cs="Helvetica"/>
+          <w:rFonts w:cs="Helvetica" w:ascii="Helvetica" w:hAnsi="Helvetica"/>
         </w:rPr>
-        <w:t xml:space="preserve">Instructor: </w:t>
-      </w:r>
-      <w:r>
-        <w:rPr>
-          <w:rFonts w:ascii="Helvetica" w:hAnsi="Helvetica" w:cs="Helvetica"/>
-        </w:rPr>
-        <w:t xml:space="preserve">Kent </w:t>
-      </w:r>
-      <w:proofErr w:type="spellStart"/>
-      <w:r>
-        <w:rPr>
-          <w:rFonts w:ascii="Helvetica" w:hAnsi="Helvetica" w:cs="Helvetica"/>
-        </w:rPr>
-        <w:t>VanderVelden</w:t>
-      </w:r>
-      <w:proofErr w:type="spellEnd"/>
-      <w:r>
-        <w:rPr>
-          <w:rFonts w:ascii="Helvetica" w:hAnsi="Helvetica" w:cs="Helvetica"/>
-        </w:rPr>
-        <w:t>, PhD</w:t>
-      </w:r>
-      <w:r>
-        <w:rPr>
-          <w:rFonts w:ascii="Helvetica" w:hAnsi="Helvetica" w:cs="Helvetica"/>
-        </w:rPr>
-        <w:t xml:space="preserve"> (k</w:t>
-      </w:r>
-      <w:r>
-        <w:rPr>
-          <w:rFonts w:ascii="Helvetica" w:hAnsi="Helvetica" w:cs="Helvetica"/>
-        </w:rPr>
-        <w:t>ent.vandervelden@gmail.com</w:t>
-      </w:r>
-      <w:r>
-        <w:rPr>
-          <w:rFonts w:ascii="Helvetica" w:hAnsi="Helvetica" w:cs="Helvetica"/>
-        </w:rPr>
-        <w:t>)</w:t>
       </w:r>
     </w:p>
     <w:p>
       <w:pPr>
+        <w:pStyle w:val="Normal"/>
         <w:rPr>
           <w:rFonts w:ascii="Helvetica" w:hAnsi="Helvetica" w:cs="Helvetica"/>
         </w:rPr>
       </w:pPr>
       <w:r>
         <w:rPr>
-          <w:rFonts w:ascii="Helvetica" w:hAnsi="Helvetica" w:cs="Helvetica"/>
+          <w:rFonts w:cs="Helvetica" w:ascii="Helvetica" w:hAnsi="Helvetica"/>
         </w:rPr>
-        <w:t xml:space="preserve">Teaching assistant: </w:t>
+        <w:t>Instructor: Kent VanderVelden, PhD (kent.vandervelden@gmail.com)</w:t>
       </w:r>
-      <w:proofErr w:type="spellStart"/>
-      <w:r>
-        <w:rPr>
-          <w:rFonts w:ascii="Helvetica" w:hAnsi="Helvetica" w:cs="Helvetica"/>
-        </w:rPr>
-        <w:t>Wenhao</w:t>
-      </w:r>
-      <w:proofErr w:type="spellEnd"/>
-      <w:r>
-        <w:rPr>
-          <w:rFonts w:ascii="Helvetica" w:hAnsi="Helvetica" w:cs="Helvetica"/>
-        </w:rPr>
-        <w:t xml:space="preserve"> Chen</w:t>
-      </w:r>
-      <w:r>
-        <w:rPr>
-          <w:rFonts w:ascii="Helvetica" w:hAnsi="Helvetica" w:cs="Helvetica"/>
-        </w:rPr>
-        <w:t xml:space="preserve"> (</w:t>
-      </w:r>
-      <w:r>
-        <w:rPr>
-          <w:rFonts w:ascii="Helvetica" w:hAnsi="Helvetica" w:cs="Helvetica"/>
-        </w:rPr>
-        <w:t>wenhaoc@iastate.edu</w:t>
-      </w:r>
-      <w:r>
-        <w:rPr>
-          <w:rFonts w:ascii="Helvetica" w:hAnsi="Helvetica" w:cs="Helvetica"/>
-        </w:rPr>
-        <w:t>)</w:t>
-      </w:r>
-      <w:bookmarkStart w:id="0" w:name="_GoBack"/>
-      <w:bookmarkEnd w:id="0"/>
     </w:p>
     <w:p>
       <w:pPr>
+        <w:pStyle w:val="Normal"/>
         <w:rPr>
           <w:rFonts w:ascii="Helvetica" w:hAnsi="Helvetica" w:cs="Helvetica"/>
         </w:rPr>
       </w:pPr>
+      <w:bookmarkStart w:id="0" w:name="_GoBack"/>
+      <w:bookmarkEnd w:id="0"/>
+      <w:r>
+        <w:rPr>
+          <w:rFonts w:cs="Helvetica" w:ascii="Helvetica" w:hAnsi="Helvetica"/>
+        </w:rPr>
+        <w:t>Teaching assistant: Wenhao Chen (wenhaoc@iastate.edu)</w:t>
+      </w:r>
     </w:p>
     <w:p>
       <w:pPr>
+        <w:pStyle w:val="Normal"/>
         <w:rPr>
           <w:rFonts w:ascii="Helvetica" w:hAnsi="Helvetica" w:cs="Helvetica"/>
         </w:rPr>
       </w:pPr>
       <w:r>
         <w:rPr>
-          <w:rFonts w:ascii="Helvetica" w:hAnsi="Helvetica" w:cs="Helvetica"/>
+          <w:rFonts w:cs="Helvetica" w:ascii="Helvetica" w:hAnsi="Helvetica"/>
         </w:rPr>
-        <w:t>Team Name: ___________________________________________</w:t>
       </w:r>
     </w:p>
     <w:p>
       <w:pPr>
+        <w:pStyle w:val="Normal"/>
         <w:rPr>
           <w:rFonts w:ascii="Helvetica" w:hAnsi="Helvetica" w:cs="Helvetica"/>
         </w:rPr>
       </w:pPr>
+      <w:r>
+        <w:rPr>
+          <w:rFonts w:cs="Helvetica" w:ascii="Helvetica" w:hAnsi="Helvetica"/>
+        </w:rPr>
+        <w:t xml:space="preserve">Team Name: </w:t>
+      </w:r>
+      <w:r>
+        <w:rPr>
+          <w:rFonts w:cs="Helvetica" w:ascii="Helvetica" w:hAnsi="Helvetica"/>
+          <w:u w:val="single"/>
+        </w:rPr>
+        <w:t>_______</w:t>
+      </w:r>
+      <w:r>
+        <w:rPr>
+          <w:rFonts w:cs="Helvetica" w:ascii="Helvetica" w:hAnsi="Helvetica"/>
+          <w:u w:val="single"/>
+        </w:rPr>
+        <w:t>Ian’s House of Jacked up Venkatram’s</w:t>
+      </w:r>
+      <w:r>
+        <w:rPr>
+          <w:rFonts w:cs="Helvetica" w:ascii="Helvetica" w:hAnsi="Helvetica"/>
+          <w:u w:val="single"/>
+        </w:rPr>
+        <w:t>_______</w:t>
+      </w:r>
+    </w:p>
+    <w:p>
+      <w:pPr>
+        <w:pStyle w:val="Normal"/>
+        <w:rPr>
+          <w:rFonts w:ascii="Helvetica" w:hAnsi="Helvetica" w:cs="Helvetica"/>
+        </w:rPr>
+      </w:pPr>
+      <w:r>
+        <w:rPr>
+          <w:rFonts w:cs="Helvetica" w:ascii="Helvetica" w:hAnsi="Helvetica"/>
+        </w:rPr>
+      </w:r>
     </w:p>
     <w:tbl>
       <w:tblPr>
         <w:tblStyle w:val="TableGrid"/>
-        <w:tblW w:w="0" w:type="auto"/>
-        <w:tblLook w:val="04A0" w:firstRow="1" w:lastRow="0" w:firstColumn="1" w:lastColumn="0" w:noHBand="0" w:noVBand="1"/>
+        <w:tblW w:w="9576" w:type="dxa"/>
+        <w:jc w:val="left"/>
+        <w:tblInd w:w="0" w:type="dxa"/>
+        <w:tblCellMar>
+          <w:top w:w="0" w:type="dxa"/>
+          <w:left w:w="108" w:type="dxa"/>
+          <w:bottom w:w="0" w:type="dxa"/>
+          <w:right w:w="108" w:type="dxa"/>
+        </w:tblCellMar>
+        <w:tblLook w:val="04a0" w:noVBand="1" w:noHBand="0" w:lastColumn="0" w:firstColumn="1" w:lastRow="0" w:firstRow="1"/>
       </w:tblPr>
       <w:tblGrid>
         <w:gridCol w:w="2538"/>
@@ -202,14 +158,25 @@
         <w:gridCol w:w="3192"/>
       </w:tblGrid>
       <w:tr>
+        <w:trPr/>
         <w:tc>
           <w:tcPr>
             <w:tcW w:w="2538" w:type="dxa"/>
+            <w:tcBorders/>
+            <w:shd w:fill="auto" w:val="clear"/>
+            <w:tcMar>
+              <w:left w:w="108" w:type="dxa"/>
+            </w:tcMar>
           </w:tcPr>
           <w:p>
-            <w:r>
-              <w:rPr>
-                <w:rFonts w:ascii="Helvetica-Bold" w:hAnsi="Helvetica-Bold" w:cs="Helvetica-Bold"/>
+            <w:pPr>
+              <w:pStyle w:val="Normal"/>
+              <w:spacing w:lineRule="auto" w:line="240" w:before="0" w:after="0"/>
+              <w:rPr/>
+            </w:pPr>
+            <w:r>
+              <w:rPr>
+                <w:rFonts w:cs="Helvetica-Bold" w:ascii="Helvetica-Bold" w:hAnsi="Helvetica-Bold"/>
                 <w:b/>
                 <w:bCs/>
                 <w:sz w:val="20"/>
@@ -222,32 +189,45 @@
         <w:tc>
           <w:tcPr>
             <w:tcW w:w="3846" w:type="dxa"/>
+            <w:tcBorders/>
+            <w:shd w:fill="auto" w:val="clear"/>
+            <w:tcMar>
+              <w:left w:w="108" w:type="dxa"/>
+            </w:tcMar>
           </w:tcPr>
           <w:p>
             <w:pPr>
+              <w:pStyle w:val="Normal"/>
+              <w:spacing w:lineRule="auto" w:line="240" w:before="0" w:after="0"/>
               <w:rPr>
                 <w:rFonts w:ascii="Helvetica-Bold" w:hAnsi="Helvetica-Bold" w:cs="Helvetica-Bold"/>
                 <w:b/>
-                <w:bCs/>
-                <w:sz w:val="20"/>
-                <w:szCs w:val="20"/>
-              </w:rPr>
-            </w:pPr>
-            <w:r>
-              <w:rPr>
-                <w:rFonts w:ascii="Helvetica-Bold" w:hAnsi="Helvetica-Bold" w:cs="Helvetica-Bold"/>
                 <w:b/>
                 <w:bCs/>
                 <w:sz w:val="20"/>
                 <w:szCs w:val="20"/>
               </w:rPr>
+            </w:pPr>
+            <w:r>
+              <w:rPr>
+                <w:rFonts w:cs="Helvetica-Bold" w:ascii="Helvetica-Bold" w:hAnsi="Helvetica-Bold"/>
+                <w:b/>
+                <w:bCs/>
+                <w:sz w:val="20"/>
+                <w:szCs w:val="20"/>
+              </w:rPr>
               <w:t>Team members taking on the role</w:t>
             </w:r>
           </w:p>
           <w:p>
-            <w:r>
-              <w:rPr>
-                <w:rFonts w:ascii="Helvetica-Bold" w:hAnsi="Helvetica-Bold" w:cs="Helvetica-Bold"/>
+            <w:pPr>
+              <w:pStyle w:val="Normal"/>
+              <w:spacing w:lineRule="auto" w:line="240" w:before="0" w:after="0"/>
+              <w:rPr/>
+            </w:pPr>
+            <w:r>
+              <w:rPr>
+                <w:rFonts w:cs="Helvetica-Bold" w:ascii="Helvetica-Bold" w:hAnsi="Helvetica-Bold"/>
                 <w:b/>
                 <w:bCs/>
                 <w:sz w:val="20"/>
@@ -260,35 +240,45 @@
         <w:tc>
           <w:tcPr>
             <w:tcW w:w="3192" w:type="dxa"/>
+            <w:tcBorders/>
+            <w:shd w:fill="auto" w:val="clear"/>
+            <w:tcMar>
+              <w:left w:w="108" w:type="dxa"/>
+            </w:tcMar>
           </w:tcPr>
           <w:p>
             <w:pPr>
-              <w:autoSpaceDE w:val="0"/>
-              <w:autoSpaceDN w:val="0"/>
-              <w:adjustRightInd w:val="0"/>
+              <w:pStyle w:val="Normal"/>
+              <w:spacing w:lineRule="auto" w:line="240" w:before="0" w:after="0"/>
               <w:rPr>
                 <w:rFonts w:ascii="Helvetica-Bold" w:hAnsi="Helvetica-Bold" w:cs="Helvetica-Bold"/>
                 <w:b/>
-                <w:bCs/>
-                <w:sz w:val="20"/>
-                <w:szCs w:val="20"/>
-              </w:rPr>
-            </w:pPr>
-            <w:r>
-              <w:rPr>
-                <w:rFonts w:ascii="Helvetica-Bold" w:hAnsi="Helvetica-Bold" w:cs="Helvetica-Bold"/>
                 <w:b/>
                 <w:bCs/>
                 <w:sz w:val="20"/>
                 <w:szCs w:val="20"/>
               </w:rPr>
+            </w:pPr>
+            <w:r>
+              <w:rPr>
+                <w:rFonts w:cs="Helvetica-Bold" w:ascii="Helvetica-Bold" w:hAnsi="Helvetica-Bold"/>
+                <w:b/>
+                <w:bCs/>
+                <w:sz w:val="20"/>
+                <w:szCs w:val="20"/>
+              </w:rPr>
               <w:t>Artifacts for which the role is</w:t>
             </w:r>
           </w:p>
           <w:p>
-            <w:r>
-              <w:rPr>
-                <w:rFonts w:ascii="Helvetica-Bold" w:hAnsi="Helvetica-Bold" w:cs="Helvetica-Bold"/>
+            <w:pPr>
+              <w:pStyle w:val="Normal"/>
+              <w:spacing w:lineRule="auto" w:line="240" w:before="0" w:after="0"/>
+              <w:rPr/>
+            </w:pPr>
+            <w:r>
+              <w:rPr>
+                <w:rFonts w:cs="Helvetica-Bold" w:ascii="Helvetica-Bold" w:hAnsi="Helvetica-Bold"/>
                 <w:b/>
                 <w:bCs/>
                 <w:sz w:val="20"/>
@@ -300,14 +290,25 @@
         </w:tc>
       </w:tr>
       <w:tr>
+        <w:trPr/>
         <w:tc>
           <w:tcPr>
             <w:tcW w:w="2538" w:type="dxa"/>
+            <w:tcBorders/>
+            <w:shd w:fill="auto" w:val="clear"/>
+            <w:tcMar>
+              <w:left w:w="108" w:type="dxa"/>
+            </w:tcMar>
           </w:tcPr>
           <w:p>
-            <w:r>
-              <w:rPr>
-                <w:rFonts w:ascii="Helvetica-Bold" w:hAnsi="Helvetica-Bold" w:cs="Helvetica-Bold"/>
+            <w:pPr>
+              <w:pStyle w:val="Normal"/>
+              <w:spacing w:lineRule="auto" w:line="240" w:before="0" w:after="0"/>
+              <w:rPr/>
+            </w:pPr>
+            <w:r>
+              <w:rPr>
+                <w:rFonts w:cs="Helvetica-Bold" w:ascii="Helvetica-Bold" w:hAnsi="Helvetica-Bold"/>
                 <w:b/>
                 <w:bCs/>
                 <w:sz w:val="20"/>
@@ -320,28 +321,97 @@
         <w:tc>
           <w:tcPr>
             <w:tcW w:w="3846" w:type="dxa"/>
+            <w:tcBorders/>
+            <w:shd w:fill="auto" w:val="clear"/>
+            <w:tcMar>
+              <w:left w:w="108" w:type="dxa"/>
+            </w:tcMar>
           </w:tcPr>
           <w:p>
-            <w:r>
+            <w:pPr>
+              <w:pStyle w:val="Normal"/>
+              <w:spacing w:lineRule="auto" w:line="240" w:before="0" w:after="0"/>
+              <w:rPr/>
+            </w:pPr>
+            <w:r>
+              <w:rPr/>
               <w:t>Jack Meyer</w:t>
             </w:r>
           </w:p>
-          <w:p/>
-          <w:p/>
-          <w:p/>
-          <w:p/>
-          <w:p/>
-          <w:p/>
+          <w:p>
+            <w:pPr>
+              <w:pStyle w:val="Normal"/>
+              <w:spacing w:lineRule="auto" w:line="240" w:before="0" w:after="0"/>
+              <w:rPr/>
+            </w:pPr>
+            <w:r>
+              <w:rPr/>
+            </w:r>
+          </w:p>
+          <w:p>
+            <w:pPr>
+              <w:pStyle w:val="Normal"/>
+              <w:spacing w:lineRule="auto" w:line="240" w:before="0" w:after="0"/>
+              <w:rPr/>
+            </w:pPr>
+            <w:r>
+              <w:rPr/>
+            </w:r>
+          </w:p>
+          <w:p>
+            <w:pPr>
+              <w:pStyle w:val="Normal"/>
+              <w:spacing w:lineRule="auto" w:line="240" w:before="0" w:after="0"/>
+              <w:rPr/>
+            </w:pPr>
+            <w:r>
+              <w:rPr/>
+            </w:r>
+          </w:p>
+          <w:p>
+            <w:pPr>
+              <w:pStyle w:val="Normal"/>
+              <w:spacing w:lineRule="auto" w:line="240" w:before="0" w:after="0"/>
+              <w:rPr/>
+            </w:pPr>
+            <w:r>
+              <w:rPr/>
+            </w:r>
+          </w:p>
+          <w:p>
+            <w:pPr>
+              <w:pStyle w:val="Normal"/>
+              <w:spacing w:lineRule="auto" w:line="240" w:before="0" w:after="0"/>
+              <w:rPr/>
+            </w:pPr>
+            <w:r>
+              <w:rPr/>
+            </w:r>
+          </w:p>
+          <w:p>
+            <w:pPr>
+              <w:pStyle w:val="Normal"/>
+              <w:spacing w:lineRule="auto" w:line="240" w:before="0" w:after="0"/>
+              <w:rPr/>
+            </w:pPr>
+            <w:r>
+              <w:rPr/>
+            </w:r>
+          </w:p>
         </w:tc>
         <w:tc>
           <w:tcPr>
             <w:tcW w:w="3192" w:type="dxa"/>
+            <w:tcBorders/>
+            <w:shd w:fill="auto" w:val="clear"/>
+            <w:tcMar>
+              <w:left w:w="108" w:type="dxa"/>
+            </w:tcMar>
           </w:tcPr>
           <w:p>
             <w:pPr>
-              <w:autoSpaceDE w:val="0"/>
-              <w:autoSpaceDN w:val="0"/>
-              <w:adjustRightInd w:val="0"/>
+              <w:pStyle w:val="Normal"/>
+              <w:spacing w:lineRule="auto" w:line="240" w:before="0" w:after="0"/>
               <w:rPr>
                 <w:rFonts w:ascii="Helvetica" w:hAnsi="Helvetica" w:cs="Helvetica"/>
                 <w:sz w:val="20"/>
@@ -350,18 +420,36 @@
             </w:pPr>
             <w:r>
               <w:rPr>
+                <w:rFonts w:cs="Helvetica" w:ascii="Helvetica" w:hAnsi="Helvetica"/>
+                <w:sz w:val="20"/>
+                <w:szCs w:val="20"/>
+              </w:rPr>
+              <w:t>Team name and role</w:t>
+            </w:r>
+          </w:p>
+          <w:p>
+            <w:pPr>
+              <w:pStyle w:val="Normal"/>
+              <w:spacing w:lineRule="auto" w:line="240" w:before="0" w:after="0"/>
+              <w:rPr>
                 <w:rFonts w:ascii="Helvetica" w:hAnsi="Helvetica" w:cs="Helvetica"/>
                 <w:sz w:val="20"/>
                 <w:szCs w:val="20"/>
               </w:rPr>
-              <w:t>Team name and role</w:t>
-            </w:r>
-          </w:p>
-          <w:p>
-            <w:pPr>
-              <w:autoSpaceDE w:val="0"/>
-              <w:autoSpaceDN w:val="0"/>
-              <w:adjustRightInd w:val="0"/>
+            </w:pPr>
+            <w:r>
+              <w:rPr>
+                <w:rFonts w:cs="Helvetica" w:ascii="Helvetica" w:hAnsi="Helvetica"/>
+                <w:sz w:val="20"/>
+                <w:szCs w:val="20"/>
+              </w:rPr>
+              <w:t>designations, project plan,</w:t>
+            </w:r>
+          </w:p>
+          <w:p>
+            <w:pPr>
+              <w:pStyle w:val="Normal"/>
+              <w:spacing w:lineRule="auto" w:line="240" w:before="0" w:after="0"/>
               <w:rPr>
                 <w:rFonts w:ascii="Helvetica" w:hAnsi="Helvetica" w:cs="Helvetica"/>
                 <w:sz w:val="20"/>
@@ -370,18 +458,36 @@
             </w:pPr>
             <w:r>
               <w:rPr>
+                <w:rFonts w:cs="Helvetica" w:ascii="Helvetica" w:hAnsi="Helvetica"/>
+                <w:sz w:val="20"/>
+                <w:szCs w:val="20"/>
+              </w:rPr>
+              <w:t>including at least problem to be</w:t>
+            </w:r>
+          </w:p>
+          <w:p>
+            <w:pPr>
+              <w:pStyle w:val="Normal"/>
+              <w:spacing w:lineRule="auto" w:line="240" w:before="0" w:after="0"/>
+              <w:rPr>
                 <w:rFonts w:ascii="Helvetica" w:hAnsi="Helvetica" w:cs="Helvetica"/>
                 <w:sz w:val="20"/>
                 <w:szCs w:val="20"/>
               </w:rPr>
-              <w:t>designations, project plan,</w:t>
-            </w:r>
-          </w:p>
-          <w:p>
-            <w:pPr>
-              <w:autoSpaceDE w:val="0"/>
-              <w:autoSpaceDN w:val="0"/>
-              <w:adjustRightInd w:val="0"/>
+            </w:pPr>
+            <w:r>
+              <w:rPr>
+                <w:rFonts w:cs="Helvetica" w:ascii="Helvetica" w:hAnsi="Helvetica"/>
+                <w:sz w:val="20"/>
+                <w:szCs w:val="20"/>
+              </w:rPr>
+              <w:t>solved, rationale, economic</w:t>
+            </w:r>
+          </w:p>
+          <w:p>
+            <w:pPr>
+              <w:pStyle w:val="Normal"/>
+              <w:spacing w:lineRule="auto" w:line="240" w:before="0" w:after="0"/>
               <w:rPr>
                 <w:rFonts w:ascii="Helvetica" w:hAnsi="Helvetica" w:cs="Helvetica"/>
                 <w:sz w:val="20"/>
@@ -390,67 +496,26 @@
             </w:pPr>
             <w:r>
               <w:rPr>
+                <w:rFonts w:cs="Helvetica" w:ascii="Helvetica" w:hAnsi="Helvetica"/>
+                <w:sz w:val="20"/>
+                <w:szCs w:val="20"/>
+              </w:rPr>
+              <w:t>model, risks, project measures,</w:t>
+            </w:r>
+          </w:p>
+          <w:p>
+            <w:pPr>
+              <w:pStyle w:val="Normal"/>
+              <w:spacing w:lineRule="auto" w:line="240" w:before="0" w:after="0"/>
+              <w:rPr>
                 <w:rFonts w:ascii="Helvetica" w:hAnsi="Helvetica" w:cs="Helvetica"/>
                 <w:sz w:val="20"/>
                 <w:szCs w:val="20"/>
               </w:rPr>
-              <w:t>including at least problem to be</w:t>
-            </w:r>
-          </w:p>
-          <w:p>
-            <w:pPr>
-              <w:autoSpaceDE w:val="0"/>
-              <w:autoSpaceDN w:val="0"/>
-              <w:adjustRightInd w:val="0"/>
-              <w:rPr>
-                <w:rFonts w:ascii="Helvetica" w:hAnsi="Helvetica" w:cs="Helvetica"/>
-                <w:sz w:val="20"/>
-                <w:szCs w:val="20"/>
-              </w:rPr>
-            </w:pPr>
-            <w:r>
-              <w:rPr>
-                <w:rFonts w:ascii="Helvetica" w:hAnsi="Helvetica" w:cs="Helvetica"/>
-                <w:sz w:val="20"/>
-                <w:szCs w:val="20"/>
-              </w:rPr>
-              <w:t>solved, rationale, economic</w:t>
-            </w:r>
-          </w:p>
-          <w:p>
-            <w:pPr>
-              <w:autoSpaceDE w:val="0"/>
-              <w:autoSpaceDN w:val="0"/>
-              <w:adjustRightInd w:val="0"/>
-              <w:rPr>
-                <w:rFonts w:ascii="Helvetica" w:hAnsi="Helvetica" w:cs="Helvetica"/>
-                <w:sz w:val="20"/>
-                <w:szCs w:val="20"/>
-              </w:rPr>
-            </w:pPr>
-            <w:r>
-              <w:rPr>
-                <w:rFonts w:ascii="Helvetica" w:hAnsi="Helvetica" w:cs="Helvetica"/>
-                <w:sz w:val="20"/>
-                <w:szCs w:val="20"/>
-              </w:rPr>
-              <w:t>model, risks, project measures,</w:t>
-            </w:r>
-          </w:p>
-          <w:p>
-            <w:pPr>
-              <w:autoSpaceDE w:val="0"/>
-              <w:autoSpaceDN w:val="0"/>
-              <w:adjustRightInd w:val="0"/>
-              <w:rPr>
-                <w:rFonts w:ascii="Helvetica" w:hAnsi="Helvetica" w:cs="Helvetica"/>
-                <w:sz w:val="20"/>
-                <w:szCs w:val="20"/>
-              </w:rPr>
-            </w:pPr>
-            <w:r>
-              <w:rPr>
-                <w:rFonts w:ascii="Helvetica" w:hAnsi="Helvetica" w:cs="Helvetica"/>
+            </w:pPr>
+            <w:r>
+              <w:rPr>
+                <w:rFonts w:cs="Helvetica" w:ascii="Helvetica" w:hAnsi="Helvetica"/>
                 <w:sz w:val="20"/>
                 <w:szCs w:val="20"/>
               </w:rPr>
@@ -458,9 +523,14 @@
             </w:r>
           </w:p>
           <w:p>
-            <w:r>
-              <w:rPr>
-                <w:rFonts w:ascii="Helvetica" w:hAnsi="Helvetica" w:cs="Helvetica"/>
+            <w:pPr>
+              <w:pStyle w:val="Normal"/>
+              <w:spacing w:lineRule="auto" w:line="240" w:before="0" w:after="0"/>
+              <w:rPr/>
+            </w:pPr>
+            <w:r>
+              <w:rPr>
+                <w:rFonts w:cs="Helvetica" w:ascii="Helvetica" w:hAnsi="Helvetica"/>
                 <w:sz w:val="20"/>
                 <w:szCs w:val="20"/>
               </w:rPr>
@@ -470,14 +540,25 @@
         </w:tc>
       </w:tr>
       <w:tr>
+        <w:trPr/>
         <w:tc>
           <w:tcPr>
             <w:tcW w:w="2538" w:type="dxa"/>
+            <w:tcBorders/>
+            <w:shd w:fill="auto" w:val="clear"/>
+            <w:tcMar>
+              <w:left w:w="108" w:type="dxa"/>
+            </w:tcMar>
           </w:tcPr>
           <w:p>
-            <w:r>
-              <w:rPr>
-                <w:rFonts w:ascii="Helvetica-Bold" w:hAnsi="Helvetica-Bold" w:cs="Helvetica-Bold"/>
+            <w:pPr>
+              <w:pStyle w:val="Normal"/>
+              <w:spacing w:lineRule="auto" w:line="240" w:before="0" w:after="0"/>
+              <w:rPr/>
+            </w:pPr>
+            <w:r>
+              <w:rPr>
+                <w:rFonts w:cs="Helvetica-Bold" w:ascii="Helvetica-Bold" w:hAnsi="Helvetica-Bold"/>
                 <w:b/>
                 <w:bCs/>
                 <w:sz w:val="20"/>
@@ -490,28 +571,97 @@
         <w:tc>
           <w:tcPr>
             <w:tcW w:w="3846" w:type="dxa"/>
+            <w:tcBorders/>
+            <w:shd w:fill="auto" w:val="clear"/>
+            <w:tcMar>
+              <w:left w:w="108" w:type="dxa"/>
+            </w:tcMar>
           </w:tcPr>
           <w:p>
-            <w:r>
+            <w:pPr>
+              <w:pStyle w:val="Normal"/>
+              <w:spacing w:lineRule="auto" w:line="240" w:before="0" w:after="0"/>
+              <w:rPr/>
+            </w:pPr>
+            <w:r>
+              <w:rPr/>
               <w:t>Anthony House</w:t>
             </w:r>
           </w:p>
-          <w:p/>
-          <w:p/>
-          <w:p/>
-          <w:p/>
-          <w:p/>
-          <w:p/>
+          <w:p>
+            <w:pPr>
+              <w:pStyle w:val="Normal"/>
+              <w:spacing w:lineRule="auto" w:line="240" w:before="0" w:after="0"/>
+              <w:rPr/>
+            </w:pPr>
+            <w:r>
+              <w:rPr/>
+            </w:r>
+          </w:p>
+          <w:p>
+            <w:pPr>
+              <w:pStyle w:val="Normal"/>
+              <w:spacing w:lineRule="auto" w:line="240" w:before="0" w:after="0"/>
+              <w:rPr/>
+            </w:pPr>
+            <w:r>
+              <w:rPr/>
+            </w:r>
+          </w:p>
+          <w:p>
+            <w:pPr>
+              <w:pStyle w:val="Normal"/>
+              <w:spacing w:lineRule="auto" w:line="240" w:before="0" w:after="0"/>
+              <w:rPr/>
+            </w:pPr>
+            <w:r>
+              <w:rPr/>
+            </w:r>
+          </w:p>
+          <w:p>
+            <w:pPr>
+              <w:pStyle w:val="Normal"/>
+              <w:spacing w:lineRule="auto" w:line="240" w:before="0" w:after="0"/>
+              <w:rPr/>
+            </w:pPr>
+            <w:r>
+              <w:rPr/>
+            </w:r>
+          </w:p>
+          <w:p>
+            <w:pPr>
+              <w:pStyle w:val="Normal"/>
+              <w:spacing w:lineRule="auto" w:line="240" w:before="0" w:after="0"/>
+              <w:rPr/>
+            </w:pPr>
+            <w:r>
+              <w:rPr/>
+            </w:r>
+          </w:p>
+          <w:p>
+            <w:pPr>
+              <w:pStyle w:val="Normal"/>
+              <w:spacing w:lineRule="auto" w:line="240" w:before="0" w:after="0"/>
+              <w:rPr/>
+            </w:pPr>
+            <w:r>
+              <w:rPr/>
+            </w:r>
+          </w:p>
         </w:tc>
         <w:tc>
           <w:tcPr>
             <w:tcW w:w="3192" w:type="dxa"/>
+            <w:tcBorders/>
+            <w:shd w:fill="auto" w:val="clear"/>
+            <w:tcMar>
+              <w:left w:w="108" w:type="dxa"/>
+            </w:tcMar>
           </w:tcPr>
           <w:p>
             <w:pPr>
-              <w:autoSpaceDE w:val="0"/>
-              <w:autoSpaceDN w:val="0"/>
-              <w:adjustRightInd w:val="0"/>
+              <w:pStyle w:val="Normal"/>
+              <w:spacing w:lineRule="auto" w:line="240" w:before="0" w:after="0"/>
               <w:rPr>
                 <w:rFonts w:ascii="Helvetica" w:hAnsi="Helvetica" w:cs="Helvetica"/>
                 <w:sz w:val="20"/>
@@ -520,7 +670,7 @@
             </w:pPr>
             <w:r>
               <w:rPr>
-                <w:rFonts w:ascii="Helvetica" w:hAnsi="Helvetica" w:cs="Helvetica"/>
+                <w:rFonts w:cs="Helvetica" w:ascii="Helvetica" w:hAnsi="Helvetica"/>
                 <w:sz w:val="20"/>
                 <w:szCs w:val="20"/>
               </w:rPr>
@@ -528,9 +678,14 @@
             </w:r>
           </w:p>
           <w:p>
-            <w:r>
-              <w:rPr>
-                <w:rFonts w:ascii="Helvetica" w:hAnsi="Helvetica" w:cs="Helvetica"/>
+            <w:pPr>
+              <w:pStyle w:val="Normal"/>
+              <w:spacing w:lineRule="auto" w:line="240" w:before="0" w:after="0"/>
+              <w:rPr/>
+            </w:pPr>
+            <w:r>
+              <w:rPr>
+                <w:rFonts w:cs="Helvetica" w:ascii="Helvetica" w:hAnsi="Helvetica"/>
                 <w:sz w:val="20"/>
                 <w:szCs w:val="20"/>
               </w:rPr>
@@ -540,14 +695,25 @@
         </w:tc>
       </w:tr>
       <w:tr>
+        <w:trPr/>
         <w:tc>
           <w:tcPr>
             <w:tcW w:w="2538" w:type="dxa"/>
+            <w:tcBorders/>
+            <w:shd w:fill="auto" w:val="clear"/>
+            <w:tcMar>
+              <w:left w:w="108" w:type="dxa"/>
+            </w:tcMar>
           </w:tcPr>
           <w:p>
-            <w:r>
-              <w:rPr>
-                <w:rFonts w:ascii="Helvetica-Bold" w:hAnsi="Helvetica-Bold" w:cs="Helvetica-Bold"/>
+            <w:pPr>
+              <w:pStyle w:val="Normal"/>
+              <w:spacing w:lineRule="auto" w:line="240" w:before="0" w:after="0"/>
+              <w:rPr/>
+            </w:pPr>
+            <w:r>
+              <w:rPr>
+                <w:rFonts w:cs="Helvetica-Bold" w:ascii="Helvetica-Bold" w:hAnsi="Helvetica-Bold"/>
                 <w:b/>
                 <w:bCs/>
                 <w:sz w:val="20"/>
@@ -560,42 +726,98 @@
         <w:tc>
           <w:tcPr>
             <w:tcW w:w="3846" w:type="dxa"/>
+            <w:tcBorders/>
+            <w:shd w:fill="auto" w:val="clear"/>
+            <w:tcMar>
+              <w:left w:w="108" w:type="dxa"/>
+            </w:tcMar>
           </w:tcPr>
           <w:p>
-            <w:proofErr w:type="spellStart"/>
-            <w:r>
-              <w:t>Nischay</w:t>
-            </w:r>
-            <w:proofErr w:type="spellEnd"/>
-            <w:r>
-              <w:t xml:space="preserve"> </w:t>
-            </w:r>
-            <w:proofErr w:type="spellStart"/>
-            <w:r>
-              <w:t>Venkatram</w:t>
-            </w:r>
-            <w:proofErr w:type="spellEnd"/>
-          </w:p>
-          <w:p/>
-          <w:p>
-            <w:r>
+            <w:pPr>
+              <w:pStyle w:val="Normal"/>
+              <w:spacing w:lineRule="auto" w:line="240" w:before="0" w:after="0"/>
+              <w:rPr/>
+            </w:pPr>
+            <w:r>
+              <w:rPr/>
+              <w:t>Nischay Venkatram</w:t>
+            </w:r>
+          </w:p>
+          <w:p>
+            <w:pPr>
+              <w:pStyle w:val="Normal"/>
+              <w:spacing w:lineRule="auto" w:line="240" w:before="0" w:after="0"/>
+              <w:rPr/>
+            </w:pPr>
+            <w:r>
+              <w:rPr/>
+            </w:r>
+          </w:p>
+          <w:p>
+            <w:pPr>
+              <w:pStyle w:val="Normal"/>
+              <w:spacing w:lineRule="auto" w:line="240" w:before="0" w:after="0"/>
+              <w:rPr/>
+            </w:pPr>
+            <w:r>
+              <w:rPr/>
               <w:t>(Other team members when expected)</w:t>
             </w:r>
           </w:p>
-          <w:p/>
-          <w:p/>
-          <w:p/>
-          <w:p/>
+          <w:p>
+            <w:pPr>
+              <w:pStyle w:val="Normal"/>
+              <w:spacing w:lineRule="auto" w:line="240" w:before="0" w:after="0"/>
+              <w:rPr/>
+            </w:pPr>
+            <w:r>
+              <w:rPr/>
+            </w:r>
+          </w:p>
+          <w:p>
+            <w:pPr>
+              <w:pStyle w:val="Normal"/>
+              <w:spacing w:lineRule="auto" w:line="240" w:before="0" w:after="0"/>
+              <w:rPr/>
+            </w:pPr>
+            <w:r>
+              <w:rPr/>
+            </w:r>
+          </w:p>
+          <w:p>
+            <w:pPr>
+              <w:pStyle w:val="Normal"/>
+              <w:spacing w:lineRule="auto" w:line="240" w:before="0" w:after="0"/>
+              <w:rPr/>
+            </w:pPr>
+            <w:r>
+              <w:rPr/>
+            </w:r>
+          </w:p>
+          <w:p>
+            <w:pPr>
+              <w:pStyle w:val="Normal"/>
+              <w:spacing w:lineRule="auto" w:line="240" w:before="0" w:after="0"/>
+              <w:rPr/>
+            </w:pPr>
+            <w:r>
+              <w:rPr/>
+            </w:r>
+          </w:p>
         </w:tc>
         <w:tc>
           <w:tcPr>
             <w:tcW w:w="3192" w:type="dxa"/>
+            <w:tcBorders/>
+            <w:shd w:fill="auto" w:val="clear"/>
+            <w:tcMar>
+              <w:left w:w="108" w:type="dxa"/>
+            </w:tcMar>
           </w:tcPr>
           <w:p>
             <w:pPr>
-              <w:autoSpaceDE w:val="0"/>
-              <w:autoSpaceDN w:val="0"/>
-              <w:adjustRightInd w:val="0"/>
+              <w:pStyle w:val="Normal"/>
+              <w:spacing w:lineRule="auto" w:line="240" w:before="0" w:after="0"/>
               <w:rPr>
                 <w:rFonts w:ascii="Helvetica" w:hAnsi="Helvetica" w:cs="Helvetica"/>
                 <w:sz w:val="20"/>
@@ -604,34 +826,40 @@
             </w:pPr>
             <w:r>
               <w:rPr>
+                <w:rFonts w:cs="Helvetica" w:ascii="Helvetica" w:hAnsi="Helvetica"/>
+                <w:sz w:val="20"/>
+                <w:szCs w:val="20"/>
+              </w:rPr>
+              <w:t>Architecture description</w:t>
+            </w:r>
+          </w:p>
+          <w:p>
+            <w:pPr>
+              <w:pStyle w:val="Normal"/>
+              <w:spacing w:lineRule="auto" w:line="240" w:before="0" w:after="0"/>
+              <w:rPr>
                 <w:rFonts w:ascii="Helvetica" w:hAnsi="Helvetica" w:cs="Helvetica"/>
                 <w:sz w:val="20"/>
                 <w:szCs w:val="20"/>
               </w:rPr>
-              <w:t>Architecture description</w:t>
-            </w:r>
-          </w:p>
-          <w:p>
-            <w:pPr>
-              <w:autoSpaceDE w:val="0"/>
-              <w:autoSpaceDN w:val="0"/>
-              <w:adjustRightInd w:val="0"/>
-              <w:rPr>
-                <w:rFonts w:ascii="Helvetica" w:hAnsi="Helvetica" w:cs="Helvetica"/>
-                <w:sz w:val="20"/>
-                <w:szCs w:val="20"/>
-              </w:rPr>
-            </w:pPr>
-          </w:p>
-          <w:p>
-            <w:pPr>
-              <w:autoSpaceDE w:val="0"/>
-              <w:autoSpaceDN w:val="0"/>
-              <w:adjustRightInd w:val="0"/>
-            </w:pPr>
-            <w:r>
-              <w:rPr>
-                <w:rFonts w:ascii="Helvetica" w:hAnsi="Helvetica" w:cs="Helvetica"/>
+            </w:pPr>
+            <w:r>
+              <w:rPr>
+                <w:rFonts w:cs="Helvetica" w:ascii="Helvetica" w:hAnsi="Helvetica"/>
+                <w:sz w:val="20"/>
+                <w:szCs w:val="20"/>
+              </w:rPr>
+            </w:r>
+          </w:p>
+          <w:p>
+            <w:pPr>
+              <w:pStyle w:val="Normal"/>
+              <w:spacing w:lineRule="auto" w:line="240" w:before="0" w:after="0"/>
+              <w:rPr/>
+            </w:pPr>
+            <w:r>
+              <w:rPr>
+                <w:rFonts w:cs="Helvetica" w:ascii="Helvetica" w:hAnsi="Helvetica"/>
                 <w:sz w:val="20"/>
                 <w:szCs w:val="20"/>
               </w:rPr>
@@ -641,14 +869,25 @@
         </w:tc>
       </w:tr>
       <w:tr>
+        <w:trPr/>
         <w:tc>
           <w:tcPr>
             <w:tcW w:w="2538" w:type="dxa"/>
+            <w:tcBorders/>
+            <w:shd w:fill="auto" w:val="clear"/>
+            <w:tcMar>
+              <w:left w:w="108" w:type="dxa"/>
+            </w:tcMar>
           </w:tcPr>
           <w:p>
-            <w:r>
-              <w:rPr>
-                <w:rFonts w:ascii="Helvetica-Bold" w:hAnsi="Helvetica-Bold" w:cs="Helvetica-Bold"/>
+            <w:pPr>
+              <w:pStyle w:val="Normal"/>
+              <w:spacing w:lineRule="auto" w:line="240" w:before="0" w:after="0"/>
+              <w:rPr/>
+            </w:pPr>
+            <w:r>
+              <w:rPr>
+                <w:rFonts w:cs="Helvetica-Bold" w:ascii="Helvetica-Bold" w:hAnsi="Helvetica-Bold"/>
                 <w:b/>
                 <w:bCs/>
                 <w:sz w:val="20"/>
@@ -661,27 +900,102 @@
         <w:tc>
           <w:tcPr>
             <w:tcW w:w="3846" w:type="dxa"/>
+            <w:tcBorders/>
+            <w:shd w:fill="auto" w:val="clear"/>
+            <w:tcMar>
+              <w:left w:w="108" w:type="dxa"/>
+            </w:tcMar>
           </w:tcPr>
           <w:p>
-            <w:r>
+            <w:pPr>
+              <w:pStyle w:val="Normal"/>
+              <w:spacing w:lineRule="auto" w:line="240" w:before="0" w:after="0"/>
+              <w:rPr/>
+            </w:pPr>
+            <w:r>
+              <w:rPr/>
               <w:t>Ian Harris</w:t>
             </w:r>
           </w:p>
-          <w:p/>
-          <w:p/>
-          <w:p/>
-          <w:p/>
-          <w:p/>
-          <w:p/>
+          <w:p>
+            <w:pPr>
+              <w:pStyle w:val="Normal"/>
+              <w:spacing w:lineRule="auto" w:line="240" w:before="0" w:after="0"/>
+              <w:rPr/>
+            </w:pPr>
+            <w:r>
+              <w:rPr/>
+            </w:r>
+          </w:p>
+          <w:p>
+            <w:pPr>
+              <w:pStyle w:val="Normal"/>
+              <w:spacing w:lineRule="auto" w:line="240" w:before="0" w:after="0"/>
+              <w:rPr/>
+            </w:pPr>
+            <w:r>
+              <w:rPr/>
+            </w:r>
+          </w:p>
+          <w:p>
+            <w:pPr>
+              <w:pStyle w:val="Normal"/>
+              <w:spacing w:lineRule="auto" w:line="240" w:before="0" w:after="0"/>
+              <w:rPr/>
+            </w:pPr>
+            <w:r>
+              <w:rPr/>
+            </w:r>
+          </w:p>
+          <w:p>
+            <w:pPr>
+              <w:pStyle w:val="Normal"/>
+              <w:spacing w:lineRule="auto" w:line="240" w:before="0" w:after="0"/>
+              <w:rPr/>
+            </w:pPr>
+            <w:r>
+              <w:rPr/>
+            </w:r>
+          </w:p>
+          <w:p>
+            <w:pPr>
+              <w:pStyle w:val="Normal"/>
+              <w:spacing w:lineRule="auto" w:line="240" w:before="0" w:after="0"/>
+              <w:rPr/>
+            </w:pPr>
+            <w:r>
+              <w:rPr/>
+            </w:r>
+          </w:p>
+          <w:p>
+            <w:pPr>
+              <w:pStyle w:val="Normal"/>
+              <w:spacing w:lineRule="auto" w:line="240" w:before="0" w:after="0"/>
+              <w:rPr/>
+            </w:pPr>
+            <w:r>
+              <w:rPr/>
+            </w:r>
+          </w:p>
         </w:tc>
         <w:tc>
           <w:tcPr>
             <w:tcW w:w="3192" w:type="dxa"/>
+            <w:tcBorders/>
+            <w:shd w:fill="auto" w:val="clear"/>
+            <w:tcMar>
+              <w:left w:w="108" w:type="dxa"/>
+            </w:tcMar>
           </w:tcPr>
           <w:p>
-            <w:r>
-              <w:rPr>
-                <w:rFonts w:ascii="Helvetica" w:hAnsi="Helvetica" w:cs="Helvetica"/>
+            <w:pPr>
+              <w:pStyle w:val="Normal"/>
+              <w:spacing w:lineRule="auto" w:line="240" w:before="0" w:after="0"/>
+              <w:rPr/>
+            </w:pPr>
+            <w:r>
+              <w:rPr>
+                <w:rFonts w:cs="Helvetica" w:ascii="Helvetica" w:hAnsi="Helvetica"/>
                 <w:sz w:val="20"/>
                 <w:szCs w:val="20"/>
               </w:rPr>
@@ -691,192 +1005,58 @@
         </w:tc>
       </w:tr>
     </w:tbl>
-    <w:p/>
+    <w:p>
+      <w:pPr>
+        <w:pStyle w:val="Normal"/>
+        <w:widowControl/>
+        <w:bidi w:val="0"/>
+        <w:spacing w:lineRule="auto" w:line="276" w:before="0" w:after="200"/>
+        <w:jc w:val="left"/>
+        <w:rPr/>
+      </w:pPr>
+      <w:r>
+        <w:rPr/>
+      </w:r>
+    </w:p>
     <w:sectPr>
+      <w:type w:val="nextPage"/>
       <w:pgSz w:w="12240" w:h="15840"/>
-      <w:pgMar w:top="1440" w:right="1440" w:bottom="1440" w:left="1440" w:header="720" w:footer="720" w:gutter="0"/>
-      <w:cols w:space="720"/>
-      <w:docGrid w:linePitch="360"/>
+      <w:pgMar w:left="1440" w:right="1440" w:header="0" w:top="1440" w:footer="0" w:bottom="1440" w:gutter="0"/>
+      <w:pgNumType w:fmt="decimal"/>
+      <w:formProt w:val="false"/>
+      <w:textDirection w:val="lrTb"/>
+      <w:docGrid w:type="default" w:linePitch="360" w:charSpace="4294965247"/>
     </w:sectPr>
   </w:body>
 </w:document>
 </file>
 
-<file path=word/numbering.xml><?xml version="1.0" encoding="utf-8"?>
-<w:numbering xmlns:wpc="http://schemas.microsoft.com/office/word/2010/wordprocessingCanvas" xmlns:cx="http://schemas.microsoft.com/office/drawing/2014/chartex" xmlns:cx1="http://schemas.microsoft.com/office/drawing/2015/9/8/chartex" xmlns:mc="http://schemas.openxmlformats.org/markup-compatibility/2006" xmlns:o="urn:schemas-microsoft-com:office:office" xmlns:r="http://schemas.openxmlformats.org/officeDocument/2006/relationships" xmlns:m="http://schemas.openxmlformats.org/officeDocument/2006/math" xmlns:v="urn:schemas-microsoft-com:vml" xmlns:wp14="http://schemas.microsoft.com/office/word/2010/wordprocessingDrawing" xmlns:wp="http://schemas.openxmlformats.org/drawingml/2006/wordprocessingDrawing" xmlns:w10="urn:schemas-microsoft-com:office:word" xmlns:w="http://schemas.openxmlformats.org/wordprocessingml/2006/main" xmlns:w14="http://schemas.microsoft.com/office/word/2010/wordml" xmlns:w15="http://schemas.microsoft.com/office/word/2012/wordml" xmlns:w16se="http://schemas.microsoft.com/office/word/2015/wordml/symex" xmlns:wpg="http://schemas.microsoft.com/office/word/2010/wordprocessingGroup" xmlns:wpi="http://schemas.microsoft.com/office/word/2010/wordprocessingInk" xmlns:wne="http://schemas.microsoft.com/office/word/2006/wordml" xmlns:wps="http://schemas.microsoft.com/office/word/2010/wordprocessingShape" mc:Ignorable="w14 w15 w16se wp14">
-  <w:abstractNum w:abstractNumId="0" w15:restartNumberingAfterBreak="0">
-    <w:nsid w:val="3C733E94"/>
-    <w:multiLevelType w:val="hybridMultilevel"/>
-    <w:tmpl w:val="E9C4C4BA"/>
-    <w:lvl w:ilvl="0" w:tplc="A3C68E22">
-      <w:start w:val="1"/>
-      <w:numFmt w:val="bullet"/>
-      <w:lvlText w:val="•"/>
-      <w:lvlJc w:val="left"/>
-      <w:pPr>
-        <w:tabs>
-          <w:tab w:val="num" w:pos="720"/>
-        </w:tabs>
-        <w:ind w:left="720" w:hanging="360"/>
-      </w:pPr>
-      <w:rPr>
-        <w:rFonts w:ascii="Arial" w:hAnsi="Arial" w:hint="default"/>
-      </w:rPr>
-    </w:lvl>
-    <w:lvl w:ilvl="1" w:tplc="36E420A6">
-      <w:numFmt w:val="bullet"/>
-      <w:lvlText w:val="–"/>
-      <w:lvlJc w:val="left"/>
-      <w:pPr>
-        <w:tabs>
-          <w:tab w:val="num" w:pos="1440"/>
-        </w:tabs>
-        <w:ind w:left="1440" w:hanging="360"/>
-      </w:pPr>
-      <w:rPr>
-        <w:rFonts w:ascii="Arial" w:hAnsi="Arial" w:hint="default"/>
-      </w:rPr>
-    </w:lvl>
-    <w:lvl w:ilvl="2" w:tplc="FB94E256" w:tentative="1">
-      <w:start w:val="1"/>
-      <w:numFmt w:val="bullet"/>
-      <w:lvlText w:val="•"/>
-      <w:lvlJc w:val="left"/>
-      <w:pPr>
-        <w:tabs>
-          <w:tab w:val="num" w:pos="2160"/>
-        </w:tabs>
-        <w:ind w:left="2160" w:hanging="360"/>
-      </w:pPr>
-      <w:rPr>
-        <w:rFonts w:ascii="Arial" w:hAnsi="Arial" w:hint="default"/>
-      </w:rPr>
-    </w:lvl>
-    <w:lvl w:ilvl="3" w:tplc="9BDE41A2" w:tentative="1">
-      <w:start w:val="1"/>
-      <w:numFmt w:val="bullet"/>
-      <w:lvlText w:val="•"/>
-      <w:lvlJc w:val="left"/>
-      <w:pPr>
-        <w:tabs>
-          <w:tab w:val="num" w:pos="2880"/>
-        </w:tabs>
-        <w:ind w:left="2880" w:hanging="360"/>
-      </w:pPr>
-      <w:rPr>
-        <w:rFonts w:ascii="Arial" w:hAnsi="Arial" w:hint="default"/>
-      </w:rPr>
-    </w:lvl>
-    <w:lvl w:ilvl="4" w:tplc="593CEBF2" w:tentative="1">
-      <w:start w:val="1"/>
-      <w:numFmt w:val="bullet"/>
-      <w:lvlText w:val="•"/>
-      <w:lvlJc w:val="left"/>
-      <w:pPr>
-        <w:tabs>
-          <w:tab w:val="num" w:pos="3600"/>
-        </w:tabs>
-        <w:ind w:left="3600" w:hanging="360"/>
-      </w:pPr>
-      <w:rPr>
-        <w:rFonts w:ascii="Arial" w:hAnsi="Arial" w:hint="default"/>
-      </w:rPr>
-    </w:lvl>
-    <w:lvl w:ilvl="5" w:tplc="21B6CA72" w:tentative="1">
-      <w:start w:val="1"/>
-      <w:numFmt w:val="bullet"/>
-      <w:lvlText w:val="•"/>
-      <w:lvlJc w:val="left"/>
-      <w:pPr>
-        <w:tabs>
-          <w:tab w:val="num" w:pos="4320"/>
-        </w:tabs>
-        <w:ind w:left="4320" w:hanging="360"/>
-      </w:pPr>
-      <w:rPr>
-        <w:rFonts w:ascii="Arial" w:hAnsi="Arial" w:hint="default"/>
-      </w:rPr>
-    </w:lvl>
-    <w:lvl w:ilvl="6" w:tplc="0F44EC42" w:tentative="1">
-      <w:start w:val="1"/>
-      <w:numFmt w:val="bullet"/>
-      <w:lvlText w:val="•"/>
-      <w:lvlJc w:val="left"/>
-      <w:pPr>
-        <w:tabs>
-          <w:tab w:val="num" w:pos="5040"/>
-        </w:tabs>
-        <w:ind w:left="5040" w:hanging="360"/>
-      </w:pPr>
-      <w:rPr>
-        <w:rFonts w:ascii="Arial" w:hAnsi="Arial" w:hint="default"/>
-      </w:rPr>
-    </w:lvl>
-    <w:lvl w:ilvl="7" w:tplc="2FC86B7C" w:tentative="1">
-      <w:start w:val="1"/>
-      <w:numFmt w:val="bullet"/>
-      <w:lvlText w:val="•"/>
-      <w:lvlJc w:val="left"/>
-      <w:pPr>
-        <w:tabs>
-          <w:tab w:val="num" w:pos="5760"/>
-        </w:tabs>
-        <w:ind w:left="5760" w:hanging="360"/>
-      </w:pPr>
-      <w:rPr>
-        <w:rFonts w:ascii="Arial" w:hAnsi="Arial" w:hint="default"/>
-      </w:rPr>
-    </w:lvl>
-    <w:lvl w:ilvl="8" w:tplc="03FAEE32" w:tentative="1">
-      <w:start w:val="1"/>
-      <w:numFmt w:val="bullet"/>
-      <w:lvlText w:val="•"/>
-      <w:lvlJc w:val="left"/>
-      <w:pPr>
-        <w:tabs>
-          <w:tab w:val="num" w:pos="6480"/>
-        </w:tabs>
-        <w:ind w:left="6480" w:hanging="360"/>
-      </w:pPr>
-      <w:rPr>
-        <w:rFonts w:ascii="Arial" w:hAnsi="Arial" w:hint="default"/>
-      </w:rPr>
-    </w:lvl>
-  </w:abstractNum>
-  <w:num w:numId="1">
-    <w:abstractNumId w:val="0"/>
-  </w:num>
-</w:numbering>
-</file>
-
 <file path=word/styles.xml><?xml version="1.0" encoding="utf-8"?>
-<w:styles xmlns:mc="http://schemas.openxmlformats.org/markup-compatibility/2006" xmlns:r="http://schemas.openxmlformats.org/officeDocument/2006/relationships" xmlns:w="http://schemas.openxmlformats.org/wordprocessingml/2006/main" xmlns:w14="http://schemas.microsoft.com/office/word/2010/wordml" xmlns:w15="http://schemas.microsoft.com/office/word/2012/wordml" xmlns:w16se="http://schemas.microsoft.com/office/word/2015/wordml/symex" mc:Ignorable="w14 w15 w16se">
+<w:styles xmlns:w="http://schemas.openxmlformats.org/wordprocessingml/2006/main" xmlns:w14="http://schemas.microsoft.com/office/word/2010/wordml" xmlns:mc="http://schemas.openxmlformats.org/markup-compatibility/2006" mc:Ignorable="w14">
   <w:docDefaults>
     <w:rPrDefault>
       <w:rPr>
-        <w:rFonts w:asciiTheme="minorHAnsi" w:eastAsiaTheme="minorHAnsi" w:hAnsiTheme="minorHAnsi" w:cstheme="minorBidi"/>
+        <w:rFonts w:ascii="Calibri" w:hAnsi="Calibri" w:eastAsia="Calibri" w:cs="" w:asciiTheme="minorHAnsi" w:cstheme="minorBidi" w:eastAsiaTheme="minorHAnsi" w:hAnsiTheme="minorHAnsi"/>
         <w:sz w:val="22"/>
         <w:szCs w:val="22"/>
         <w:lang w:val="en-US" w:eastAsia="en-US" w:bidi="ar-SA"/>
       </w:rPr>
     </w:rPrDefault>
     <w:pPrDefault>
-      <w:pPr>
-        <w:spacing w:after="200" w:line="276" w:lineRule="auto"/>
-      </w:pPr>
+      <w:pPr/>
     </w:pPrDefault>
   </w:docDefaults>
   <w:latentStyles w:defLockedState="0" w:defUIPriority="99" w:defSemiHidden="0" w:defUnhideWhenUsed="0" w:defQFormat="0" w:count="371">
     <w:lsdException w:name="Normal" w:uiPriority="0" w:qFormat="1"/>
     <w:lsdException w:name="heading 1" w:uiPriority="9" w:qFormat="1"/>
-    <w:lsdException w:name="heading 2" w:semiHidden="1" w:uiPriority="9" w:unhideWhenUsed="1" w:qFormat="1"/>
-    <w:lsdException w:name="heading 3" w:semiHidden="1" w:uiPriority="9" w:unhideWhenUsed="1" w:qFormat="1"/>
-    <w:lsdException w:name="heading 4" w:semiHidden="1" w:uiPriority="9" w:unhideWhenUsed="1" w:qFormat="1"/>
-    <w:lsdException w:name="heading 5" w:semiHidden="1" w:uiPriority="9" w:unhideWhenUsed="1" w:qFormat="1"/>
-    <w:lsdException w:name="heading 6" w:semiHidden="1" w:uiPriority="9" w:unhideWhenUsed="1" w:qFormat="1"/>
-    <w:lsdException w:name="heading 7" w:semiHidden="1" w:uiPriority="9" w:unhideWhenUsed="1" w:qFormat="1"/>
-    <w:lsdException w:name="heading 8" w:semiHidden="1" w:uiPriority="9" w:unhideWhenUsed="1" w:qFormat="1"/>
-    <w:lsdException w:name="heading 9" w:semiHidden="1" w:uiPriority="9" w:unhideWhenUsed="1" w:qFormat="1"/>
+    <w:lsdException w:name="heading 2" w:uiPriority="9" w:semiHidden="1" w:unhideWhenUsed="1" w:qFormat="1"/>
+    <w:lsdException w:name="heading 3" w:uiPriority="9" w:semiHidden="1" w:unhideWhenUsed="1" w:qFormat="1"/>
+    <w:lsdException w:name="heading 4" w:uiPriority="9" w:semiHidden="1" w:unhideWhenUsed="1" w:qFormat="1"/>
+    <w:lsdException w:name="heading 5" w:uiPriority="9" w:semiHidden="1" w:unhideWhenUsed="1" w:qFormat="1"/>
+    <w:lsdException w:name="heading 6" w:uiPriority="9" w:semiHidden="1" w:unhideWhenUsed="1" w:qFormat="1"/>
+    <w:lsdException w:name="heading 7" w:uiPriority="9" w:semiHidden="1" w:unhideWhenUsed="1" w:qFormat="1"/>
+    <w:lsdException w:name="heading 8" w:uiPriority="9" w:semiHidden="1" w:unhideWhenUsed="1" w:qFormat="1"/>
+    <w:lsdException w:name="heading 9" w:uiPriority="9" w:semiHidden="1" w:unhideWhenUsed="1" w:qFormat="1"/>
     <w:lsdException w:name="index 1" w:semiHidden="1" w:unhideWhenUsed="1"/>
     <w:lsdException w:name="index 2" w:semiHidden="1" w:unhideWhenUsed="1"/>
     <w:lsdException w:name="index 3" w:semiHidden="1" w:unhideWhenUsed="1"/>
@@ -886,22 +1066,22 @@
     <w:lsdException w:name="index 7" w:semiHidden="1" w:unhideWhenUsed="1"/>
     <w:lsdException w:name="index 8" w:semiHidden="1" w:unhideWhenUsed="1"/>
     <w:lsdException w:name="index 9" w:semiHidden="1" w:unhideWhenUsed="1"/>
-    <w:lsdException w:name="toc 1" w:semiHidden="1" w:uiPriority="39" w:unhideWhenUsed="1"/>
-    <w:lsdException w:name="toc 2" w:semiHidden="1" w:uiPriority="39" w:unhideWhenUsed="1"/>
-    <w:lsdException w:name="toc 3" w:semiHidden="1" w:uiPriority="39" w:unhideWhenUsed="1"/>
-    <w:lsdException w:name="toc 4" w:semiHidden="1" w:uiPriority="39" w:unhideWhenUsed="1"/>
-    <w:lsdException w:name="toc 5" w:semiHidden="1" w:uiPriority="39" w:unhideWhenUsed="1"/>
-    <w:lsdException w:name="toc 6" w:semiHidden="1" w:uiPriority="39" w:unhideWhenUsed="1"/>
-    <w:lsdException w:name="toc 7" w:semiHidden="1" w:uiPriority="39" w:unhideWhenUsed="1"/>
-    <w:lsdException w:name="toc 8" w:semiHidden="1" w:uiPriority="39" w:unhideWhenUsed="1"/>
-    <w:lsdException w:name="toc 9" w:semiHidden="1" w:uiPriority="39" w:unhideWhenUsed="1"/>
+    <w:lsdException w:name="toc 1" w:uiPriority="39" w:semiHidden="1" w:unhideWhenUsed="1"/>
+    <w:lsdException w:name="toc 2" w:uiPriority="39" w:semiHidden="1" w:unhideWhenUsed="1"/>
+    <w:lsdException w:name="toc 3" w:uiPriority="39" w:semiHidden="1" w:unhideWhenUsed="1"/>
+    <w:lsdException w:name="toc 4" w:uiPriority="39" w:semiHidden="1" w:unhideWhenUsed="1"/>
+    <w:lsdException w:name="toc 5" w:uiPriority="39" w:semiHidden="1" w:unhideWhenUsed="1"/>
+    <w:lsdException w:name="toc 6" w:uiPriority="39" w:semiHidden="1" w:unhideWhenUsed="1"/>
+    <w:lsdException w:name="toc 7" w:uiPriority="39" w:semiHidden="1" w:unhideWhenUsed="1"/>
+    <w:lsdException w:name="toc 8" w:uiPriority="39" w:semiHidden="1" w:unhideWhenUsed="1"/>
+    <w:lsdException w:name="toc 9" w:uiPriority="39" w:semiHidden="1" w:unhideWhenUsed="1"/>
     <w:lsdException w:name="Normal Indent" w:semiHidden="1" w:unhideWhenUsed="1"/>
     <w:lsdException w:name="footnote text" w:semiHidden="1" w:unhideWhenUsed="1"/>
     <w:lsdException w:name="annotation text" w:semiHidden="1" w:unhideWhenUsed="1"/>
     <w:lsdException w:name="header" w:semiHidden="1" w:unhideWhenUsed="1"/>
     <w:lsdException w:name="footer" w:semiHidden="1" w:unhideWhenUsed="1"/>
     <w:lsdException w:name="index heading" w:semiHidden="1" w:unhideWhenUsed="1"/>
-    <w:lsdException w:name="caption" w:semiHidden="1" w:uiPriority="35" w:unhideWhenUsed="1" w:qFormat="1"/>
+    <w:lsdException w:name="caption" w:uiPriority="35" w:semiHidden="1" w:unhideWhenUsed="1" w:qFormat="1"/>
     <w:lsdException w:name="table of figures" w:semiHidden="1" w:unhideWhenUsed="1"/>
     <w:lsdException w:name="envelope address" w:semiHidden="1" w:unhideWhenUsed="1"/>
     <w:lsdException w:name="envelope return" w:semiHidden="1" w:unhideWhenUsed="1"/>
@@ -932,7 +1112,7 @@
     <w:lsdException w:name="Title" w:uiPriority="10" w:qFormat="1"/>
     <w:lsdException w:name="Closing" w:semiHidden="1" w:unhideWhenUsed="1"/>
     <w:lsdException w:name="Signature" w:semiHidden="1" w:unhideWhenUsed="1"/>
-    <w:lsdException w:name="Default Paragraph Font" w:semiHidden="1" w:uiPriority="1" w:unhideWhenUsed="1"/>
+    <w:lsdException w:name="Default Paragraph Font" w:uiPriority="1" w:semiHidden="1" w:unhideWhenUsed="1"/>
     <w:lsdException w:name="Body Text" w:semiHidden="1" w:unhideWhenUsed="1"/>
     <w:lsdException w:name="Body Text Indent" w:semiHidden="1" w:unhideWhenUsed="1"/>
     <w:lsdException w:name="List Continue" w:semiHidden="1" w:unhideWhenUsed="1"/>
@@ -1132,8 +1312,8 @@
     <w:lsdException w:name="Subtle Reference" w:uiPriority="31" w:qFormat="1"/>
     <w:lsdException w:name="Intense Reference" w:uiPriority="32" w:qFormat="1"/>
     <w:lsdException w:name="Book Title" w:uiPriority="33" w:qFormat="1"/>
-    <w:lsdException w:name="Bibliography" w:semiHidden="1" w:uiPriority="37" w:unhideWhenUsed="1"/>
-    <w:lsdException w:name="TOC Heading" w:semiHidden="1" w:uiPriority="39" w:unhideWhenUsed="1" w:qFormat="1"/>
+    <w:lsdException w:name="Bibliography" w:uiPriority="37" w:semiHidden="1" w:unhideWhenUsed="1"/>
+    <w:lsdException w:name="TOC Heading" w:uiPriority="39" w:semiHidden="1" w:unhideWhenUsed="1" w:qFormat="1"/>
     <w:lsdException w:name="Plain Table 1" w:uiPriority="41"/>
     <w:lsdException w:name="Plain Table 2" w:uiPriority="42"/>
     <w:lsdException w:name="Plain Table 3" w:uiPriority="43"/>
@@ -1239,15 +1419,95 @@
     <w:lsdException w:name="List Table 6 Colorful Accent 6" w:uiPriority="51"/>
     <w:lsdException w:name="List Table 7 Colorful Accent 6" w:uiPriority="52"/>
   </w:latentStyles>
-  <w:style w:type="paragraph" w:default="1" w:styleId="Normal">
+  <w:style w:type="paragraph" w:styleId="Normal" w:default="1">
     <w:name w:val="Normal"/>
     <w:qFormat/>
+    <w:pPr>
+      <w:widowControl/>
+      <w:bidi w:val="0"/>
+      <w:spacing w:lineRule="auto" w:line="276" w:before="0" w:after="200"/>
+      <w:jc w:val="left"/>
+    </w:pPr>
+    <w:rPr>
+      <w:rFonts w:ascii="Calibri" w:hAnsi="Calibri" w:eastAsia="Calibri" w:cs="" w:asciiTheme="minorHAnsi" w:cstheme="minorBidi" w:eastAsiaTheme="minorHAnsi" w:hAnsiTheme="minorHAnsi"/>
+      <w:color w:val="auto"/>
+      <w:sz w:val="22"/>
+      <w:szCs w:val="22"/>
+      <w:lang w:val="en-US" w:eastAsia="en-US" w:bidi="ar-SA"/>
+    </w:rPr>
   </w:style>
-  <w:style w:type="character" w:default="1" w:styleId="DefaultParagraphFont">
+  <w:style w:type="character" w:styleId="DefaultParagraphFont" w:default="1">
     <w:name w:val="Default Paragraph Font"/>
     <w:uiPriority w:val="1"/>
     <w:semiHidden/>
     <w:unhideWhenUsed/>
+    <w:qFormat/>
+    <w:rPr/>
+  </w:style>
+  <w:style w:type="paragraph" w:styleId="Heading">
+    <w:name w:val="Heading"/>
+    <w:basedOn w:val="Normal"/>
+    <w:next w:val="TextBody"/>
+    <w:qFormat/>
+    <w:pPr>
+      <w:keepNext/>
+      <w:spacing w:before="240" w:after="120"/>
+    </w:pPr>
+    <w:rPr>
+      <w:rFonts w:ascii="Liberation Sans" w:hAnsi="Liberation Sans" w:eastAsia="Droid Sans Fallback" w:cs="Droid Sans Devanagari"/>
+      <w:sz w:val="28"/>
+      <w:szCs w:val="28"/>
+    </w:rPr>
+  </w:style>
+  <w:style w:type="paragraph" w:styleId="TextBody">
+    <w:name w:val="Body Text"/>
+    <w:basedOn w:val="Normal"/>
+    <w:pPr>
+      <w:spacing w:lineRule="auto" w:line="288" w:before="0" w:after="140"/>
+    </w:pPr>
+    <w:rPr/>
+  </w:style>
+  <w:style w:type="paragraph" w:styleId="List">
+    <w:name w:val="List"/>
+    <w:basedOn w:val="TextBody"/>
+    <w:pPr/>
+    <w:rPr>
+      <w:rFonts w:cs="Droid Sans Devanagari"/>
+    </w:rPr>
+  </w:style>
+  <w:style w:type="paragraph" w:styleId="Caption">
+    <w:name w:val="Caption"/>
+    <w:basedOn w:val="Normal"/>
+    <w:qFormat/>
+    <w:pPr>
+      <w:suppressLineNumbers/>
+      <w:spacing w:before="120" w:after="120"/>
+    </w:pPr>
+    <w:rPr>
+      <w:rFonts w:cs="Droid Sans Devanagari"/>
+      <w:i/>
+      <w:iCs/>
+      <w:sz w:val="24"/>
+      <w:szCs w:val="24"/>
+    </w:rPr>
+  </w:style>
+  <w:style w:type="paragraph" w:styleId="Index">
+    <w:name w:val="Index"/>
+    <w:basedOn w:val="Normal"/>
+    <w:qFormat/>
+    <w:pPr>
+      <w:suppressLineNumbers/>
+    </w:pPr>
+    <w:rPr>
+      <w:rFonts w:cs="Droid Sans Devanagari"/>
+    </w:rPr>
+  </w:style>
+  <w:style w:type="numbering" w:styleId="NoList" w:default="1">
+    <w:name w:val="No List"/>
+    <w:uiPriority w:val="99"/>
+    <w:semiHidden/>
+    <w:unhideWhenUsed/>
+    <w:qFormat/>
   </w:style>
   <w:style w:type="table" w:default="1" w:styleId="TableNormal">
     <w:name w:val="Normal Table"/>
@@ -1264,28 +1524,22 @@
       </w:tblCellMar>
     </w:tblPr>
   </w:style>
-  <w:style w:type="numbering" w:default="1" w:styleId="NoList">
-    <w:name w:val="No List"/>
-    <w:uiPriority w:val="99"/>
-    <w:semiHidden/>
-    <w:unhideWhenUsed/>
-  </w:style>
   <w:style w:type="table" w:styleId="TableGrid">
     <w:name w:val="Table Grid"/>
     <w:basedOn w:val="TableNormal"/>
     <w:uiPriority w:val="59"/>
-    <w:rsid w:val="001222A9"/>
+    <w:rsid w:val="001222a9"/>
     <w:pPr>
       <w:spacing w:after="0" w:line="240" w:lineRule="auto"/>
     </w:pPr>
     <w:tblPr>
       <w:tblBorders>
-        <w:top w:val="single" w:sz="4" w:space="0" w:color="auto"/>
-        <w:left w:val="single" w:sz="4" w:space="0" w:color="auto"/>
-        <w:bottom w:val="single" w:sz="4" w:space="0" w:color="auto"/>
-        <w:right w:val="single" w:sz="4" w:space="0" w:color="auto"/>
-        <w:insideH w:val="single" w:sz="4" w:space="0" w:color="auto"/>
-        <w:insideV w:val="single" w:sz="4" w:space="0" w:color="auto"/>
+        <w:top w:val="single" w:color="auto" w:sz="4" w:space="0"/>
+        <w:left w:val="single" w:color="auto" w:sz="4" w:space="0"/>
+        <w:bottom w:val="single" w:color="auto" w:sz="4" w:space="0"/>
+        <w:right w:val="single" w:color="auto" w:sz="4" w:space="0"/>
+        <w:insideH w:val="single" w:color="auto" w:sz="4" w:space="0"/>
+        <w:insideV w:val="single" w:color="auto" w:sz="4" w:space="0"/>
       </w:tblBorders>
     </w:tblPr>
   </w:style>

</xml_diff>